<commit_message>
some fixes and updated documentation
</commit_message>
<xml_diff>
--- a/manual.docx
+++ b/manual.docx
@@ -102,7 +102,7 @@
       </w:pPr>
       <w:r>
         <w:rPr/>
-        <w:t>2. Install Python v3.4</w:t>
+        <w:t>2. Install Python v3.6</w:t>
       </w:r>
     </w:p>
     <w:p>
@@ -130,16 +130,28 @@
       </w:pPr>
       <w:r>
         <w:rPr/>
-        <w:t xml:space="preserve">For Windows, install WinPython: </w:t>
+        <w:t>For Windows, install Python:</w:t>
       </w:r>
       <w:hyperlink r:id="rId4">
         <w:r>
           <w:rPr>
             <w:rStyle w:val="InternetLink"/>
           </w:rPr>
-          <w:t>http://winpython.github.io/</w:t>
+          <w:t xml:space="preserve"> </w:t>
         </w:r>
       </w:hyperlink>
+      <w:hyperlink r:id="rId5">
+        <w:r>
+          <w:rPr>
+            <w:rStyle w:val="InternetLink"/>
+          </w:rPr>
+          <w:t>https://www.python.org/downloads/release/python-360/</w:t>
+        </w:r>
+      </w:hyperlink>
+      <w:r>
+        <w:rPr/>
+        <w:t xml:space="preserve"> (Windows x86-64 executable installer)</w:t>
+      </w:r>
     </w:p>
     <w:p>
       <w:pPr>
@@ -179,7 +191,7 @@
         <w:rPr/>
         <w:t xml:space="preserve">- pyserial: </w:t>
       </w:r>
-      <w:hyperlink r:id="rId5">
+      <w:hyperlink r:id="rId6">
         <w:r>
           <w:rPr>
             <w:rStyle w:val="InternetLink"/>
@@ -197,44 +209,78 @@
         <w:rPr/>
         <w:t xml:space="preserve">- matplotlib: </w:t>
       </w:r>
-      <w:r>
-        <w:rPr>
-          <w:rStyle w:val="InternetLink"/>
-        </w:rPr>
-        <w:t>http://matplotlib.org/users/installing.html</w:t>
-      </w:r>
-    </w:p>
-    <w:p>
-      <w:pPr>
-        <w:pStyle w:val="Normal"/>
-        <w:rPr/>
-      </w:pPr>
-      <w:r>
-        <w:rPr/>
-        <w:t>For Windows, WinPython should already have the libraries built in</w:t>
-      </w:r>
-    </w:p>
-    <w:p>
-      <w:pPr>
-        <w:pStyle w:val="Normal"/>
-        <w:rPr/>
-      </w:pPr>
-      <w:r>
-        <w:rPr/>
-      </w:r>
-    </w:p>
-    <w:p>
-      <w:pPr>
-        <w:pStyle w:val="Normal"/>
-        <w:rPr/>
-      </w:pPr>
-      <w:r>
-        <w:rPr/>
-        <w:t xml:space="preserve">When installing, be careful to point to the right directories. </w:t>
-      </w:r>
-      <w:r>
-        <w:rPr/>
-        <w:t xml:space="preserve">You should now be able to run the Python script: </w:t>
+      <w:hyperlink r:id="rId7">
+        <w:r>
+          <w:rPr>
+            <w:rStyle w:val="InternetLink"/>
+          </w:rPr>
+          <w:t>http://matplotlib.org/users/installing.html</w:t>
+        </w:r>
+      </w:hyperlink>
+    </w:p>
+    <w:p>
+      <w:pPr>
+        <w:pStyle w:val="Normal"/>
+        <w:rPr/>
+      </w:pPr>
+      <w:r>
+        <w:rPr/>
+        <w:t>For Windows, open the command terminal (cmd.exe)</w:t>
+      </w:r>
+    </w:p>
+    <w:p>
+      <w:pPr>
+        <w:pStyle w:val="Normal"/>
+        <w:rPr/>
+      </w:pPr>
+      <w:r>
+        <w:rPr/>
+        <w:t>Run:</w:t>
+      </w:r>
+    </w:p>
+    <w:p>
+      <w:pPr>
+        <w:pStyle w:val="Normal"/>
+        <w:rPr/>
+      </w:pPr>
+      <w:r>
+        <w:rPr/>
+        <w:t xml:space="preserve">- </w:t>
+      </w:r>
+      <w:bookmarkStart w:id="0" w:name="__DdeLink__93_510352749"/>
+      <w:bookmarkEnd w:id="0"/>
+      <w:r>
+        <w:rPr/>
+        <w:t>“py -3.6 -m pip install pyserial”</w:t>
+      </w:r>
+    </w:p>
+    <w:p>
+      <w:pPr>
+        <w:pStyle w:val="Normal"/>
+        <w:rPr/>
+      </w:pPr>
+      <w:r>
+        <w:rPr/>
+        <w:t>- “py -3.6 -m pip install matplotlib”</w:t>
+      </w:r>
+    </w:p>
+    <w:p>
+      <w:pPr>
+        <w:pStyle w:val="Normal"/>
+        <w:rPr/>
+      </w:pPr>
+      <w:r>
+        <w:rPr/>
+      </w:r>
+    </w:p>
+    <w:p>
+      <w:pPr>
+        <w:pStyle w:val="Normal"/>
+        <w:rPr/>
+      </w:pPr>
+      <w:r>
+        <w:rPr/>
+        <w:t xml:space="preserve">When installing, be careful to point to the right directories. You should now be able to run the Python script: </w:t>
       </w:r>
       <w:r>
         <w:rPr>
@@ -300,7 +346,7 @@
         <w:rPr/>
         <w:t xml:space="preserve">Configuration file must be saved in the same directory as the </w:t>
       </w:r>
-      <w:bookmarkStart w:id="0" w:name="__DdeLink__3_675480884"/>
+      <w:bookmarkStart w:id="1" w:name="__DdeLink__3_675480884"/>
       <w:r>
         <w:rPr>
           <w:i/>
@@ -308,7 +354,7 @@
         </w:rPr>
         <w:t>tms-program.py</w:t>
       </w:r>
-      <w:bookmarkEnd w:id="0"/>
+      <w:bookmarkEnd w:id="1"/>
       <w:r>
         <w:rPr/>
         <w:t xml:space="preserve"> script file. Be sure to save the configuration file as a CSV (comma separated values).</w:t>
@@ -390,17 +436,9 @@
       </w:pPr>
       <w:r>
         <w:rPr/>
-        <w:t xml:space="preserve">- </w:t>
-      </w:r>
-      <w:r>
-        <w:rPr/>
-        <w:t>D</w:t>
-      </w:r>
-      <w:r>
-        <w:rPr/>
-        <w:t xml:space="preserve">irectory: location of objects - point to path of images, or text file of words </w:t>
-      </w:r>
-      <w:bookmarkStart w:id="1" w:name="__DdeLink__79_1985490077"/>
+        <w:t xml:space="preserve">- Directory: location of objects - point to path of images, or text file of words </w:t>
+      </w:r>
+      <w:bookmarkStart w:id="2" w:name="__DdeLink__79_1985490077"/>
       <w:r>
         <w:rPr/>
         <w:t xml:space="preserve">(on Windows, must specify </w:t>
@@ -412,7 +450,7 @@
         </w:rPr>
         <w:t xml:space="preserve">full </w:t>
       </w:r>
-      <w:bookmarkEnd w:id="1"/>
+      <w:bookmarkEnd w:id="2"/>
       <w:r>
         <w:rPr>
           <w:b w:val="false"/>
@@ -528,11 +566,7 @@
       </w:pPr>
       <w:r>
         <w:rPr/>
-        <w:t xml:space="preserve">- ISI step: show an ISI image between each iteration event? </w:t>
-      </w:r>
-      <w:r>
-        <w:rPr/>
-        <w:t xml:space="preserve">(on Windows, must specify </w:t>
+        <w:t xml:space="preserve">- ISI step: show an ISI image between each iteration event? (on Windows, must specify </w:t>
       </w:r>
       <w:r>
         <w:rPr>
@@ -566,11 +600,7 @@
       </w:pPr>
       <w:r>
         <w:rPr/>
-        <w:t xml:space="preserve">- ISI end: show an ISI image at the end of the program run? </w:t>
-      </w:r>
-      <w:r>
-        <w:rPr/>
-        <w:t xml:space="preserve">(on Windows, must specify </w:t>
+        <w:t xml:space="preserve">- ISI end: show an ISI image at the end of the program run? (on Windows, must specify </w:t>
       </w:r>
       <w:r>
         <w:rPr>
@@ -699,33 +729,42 @@
         </w:rPr>
       </w:pPr>
       <w:r>
-        <w:rPr/>
-      </w:r>
-    </w:p>
-    <w:p>
-      <w:pPr>
-        <w:pStyle w:val="Normal"/>
-        <w:rPr>
-          <w:i/>
-          <w:i/>
-          <w:iCs/>
-        </w:rPr>
-      </w:pPr>
-      <w:r>
-        <w:rPr/>
-      </w:r>
-    </w:p>
-    <w:p>
-      <w:pPr>
-        <w:pStyle w:val="Normal"/>
-        <w:rPr>
-          <w:i/>
-          <w:i/>
-          <w:iCs/>
-        </w:rPr>
-      </w:pPr>
-      <w:r>
-        <w:rPr/>
+        <w:rPr>
+          <w:i/>
+          <w:iCs/>
+        </w:rPr>
+      </w:r>
+    </w:p>
+    <w:p>
+      <w:pPr>
+        <w:pStyle w:val="Normal"/>
+        <w:rPr>
+          <w:i/>
+          <w:i/>
+          <w:iCs/>
+        </w:rPr>
+      </w:pPr>
+      <w:r>
+        <w:rPr>
+          <w:i/>
+          <w:iCs/>
+        </w:rPr>
+      </w:r>
+    </w:p>
+    <w:p>
+      <w:pPr>
+        <w:pStyle w:val="Normal"/>
+        <w:rPr>
+          <w:i/>
+          <w:i/>
+          <w:iCs/>
+        </w:rPr>
+      </w:pPr>
+      <w:r>
+        <w:rPr>
+          <w:i/>
+          <w:iCs/>
+        </w:rPr>
       </w:r>
     </w:p>
     <w:p>
@@ -775,25 +814,18 @@
     <w:p>
       <w:pPr>
         <w:pStyle w:val="Normal"/>
-        <w:rPr>
-          <w:b/>
-          <w:b/>
-          <w:bCs/>
-          <w:i w:val="false"/>
+        <w:rPr/>
+      </w:pPr>
+      <w:r>
+        <w:rPr>
+          <w:b w:val="false"/>
+          <w:bCs w:val="false"/>
           <w:i w:val="false"/>
           <w:iCs w:val="false"/>
         </w:rPr>
-      </w:pPr>
-      <w:r>
-        <w:rPr>
-          <w:b w:val="false"/>
-          <w:bCs w:val="false"/>
-          <w:i w:val="false"/>
-          <w:iCs w:val="false"/>
-        </w:rPr>
         <w:t xml:space="preserve">Arduino: </w:t>
       </w:r>
-      <w:hyperlink r:id="rId6">
+      <w:hyperlink r:id="rId8">
         <w:r>
           <w:rPr>
             <w:rStyle w:val="InternetLink"/>
@@ -817,47 +849,54 @@
       </w:pPr>
       <w:r>
         <w:rPr>
-          <w:b/>
-          <w:bCs/>
+          <w:b w:val="false"/>
+          <w:bCs w:val="false"/>
+        </w:rPr>
+      </w:r>
+    </w:p>
+    <w:p>
+      <w:pPr>
+        <w:pStyle w:val="Normal"/>
+        <w:rPr>
+          <w:b/>
+          <w:b/>
+          <w:bCs/>
+          <w:i w:val="false"/>
           <w:i w:val="false"/>
           <w:iCs w:val="false"/>
         </w:rPr>
-      </w:r>
-    </w:p>
-    <w:p>
-      <w:pPr>
-        <w:pStyle w:val="Normal"/>
-        <w:rPr>
-          <w:b/>
-          <w:b/>
-          <w:bCs/>
-          <w:i w:val="false"/>
+      </w:pPr>
+      <w:r>
+        <w:rPr>
+          <w:b w:val="false"/>
+          <w:bCs w:val="false"/>
           <w:i w:val="false"/>
           <w:iCs w:val="false"/>
         </w:rPr>
-      </w:pPr>
+        <w:t xml:space="preserve">Edit the </w:t>
+      </w:r>
       <w:r>
         <w:rPr>
           <w:b w:val="false"/>
           <w:bCs w:val="false"/>
+          <w:i/>
+          <w:iCs/>
+        </w:rPr>
+        <w:t xml:space="preserve">tms.ino, </w:t>
+      </w:r>
+      <w:r>
+        <w:rPr>
+          <w:b w:val="false"/>
+          <w:bCs w:val="false"/>
           <w:i w:val="false"/>
           <w:iCs w:val="false"/>
         </w:rPr>
-        <w:t xml:space="preserve">Edit the </w:t>
+        <w:t>at your own will and risk,</w:t>
       </w:r>
       <w:r>
         <w:rPr>
           <w:b w:val="false"/>
           <w:bCs w:val="false"/>
-          <w:i/>
-          <w:iCs/>
-        </w:rPr>
-        <w:t>tms.ino</w:t>
-      </w:r>
-      <w:r>
-        <w:rPr>
-          <w:b w:val="false"/>
-          <w:bCs w:val="false"/>
           <w:i w:val="false"/>
           <w:iCs w:val="false"/>
         </w:rPr>
@@ -867,14 +906,7 @@
     <w:p>
       <w:pPr>
         <w:pStyle w:val="Normal"/>
-        <w:rPr>
-          <w:b/>
-          <w:b/>
-          <w:bCs/>
-          <w:i w:val="false"/>
-          <w:i w:val="false"/>
-          <w:iCs w:val="false"/>
-        </w:rPr>
+        <w:rPr/>
       </w:pPr>
       <w:r>
         <w:rPr>
@@ -999,7 +1031,7 @@
     </w:rPr>
   </w:style>
   <w:style w:type="paragraph" w:styleId="TextBody">
-    <w:name w:val="Text Body"/>
+    <w:name w:val="Body Text"/>
     <w:basedOn w:val="Normal"/>
     <w:pPr>
       <w:spacing w:lineRule="auto" w:line="288" w:before="0" w:after="140"/>

</xml_diff>